<commit_message>
Update CO600 Technical Report.docx
</commit_message>
<xml_diff>
--- a/Meeting Minutes/CO600 Technical Report.docx
+++ b/Meeting Minutes/CO600 Technical Report.docx
@@ -3014,14 +3014,12 @@
           <w:color w:val="7F7F7F" w:themeColor="text1" w:themeTint="80"/>
         </w:rPr>
       </w:pPr>
-      <w:proofErr w:type="spellStart"/>
       <w:r>
         <w:rPr>
           <w:color w:val="7F7F7F" w:themeColor="text1" w:themeTint="80"/>
         </w:rPr>
         <w:t>Javascript</w:t>
       </w:r>
-      <w:proofErr w:type="spellEnd"/>
       <w:r>
         <w:rPr>
           <w:color w:val="7F7F7F" w:themeColor="text1" w:themeTint="80"/>
@@ -3070,16 +3068,12 @@
           <w:color w:val="7F7F7F" w:themeColor="text1" w:themeTint="80"/>
         </w:rPr>
       </w:pPr>
-      <w:proofErr w:type="spellStart"/>
-      <w:proofErr w:type="gramStart"/>
       <w:r>
         <w:rPr>
           <w:color w:val="7F7F7F" w:themeColor="text1" w:themeTint="80"/>
         </w:rPr>
         <w:t>Js.node</w:t>
       </w:r>
-      <w:proofErr w:type="spellEnd"/>
-      <w:proofErr w:type="gramEnd"/>
       <w:r>
         <w:rPr>
           <w:color w:val="7F7F7F" w:themeColor="text1" w:themeTint="80"/>
@@ -3348,6 +3342,7 @@
       </w:r>
       <w:bookmarkEnd w:id="15"/>
     </w:p>
+    <w:p/>
     <w:p>
       <w:pPr>
         <w:rPr>
@@ -3359,6 +3354,72 @@
           <w:szCs w:val="20"/>
         </w:rPr>
       </w:pPr>
+      <w:r>
+        <w:rPr>
+          <w:rFonts w:ascii="Arial" w:hAnsi="Arial" w:cs="Arial"/>
+          <w:b/>
+          <w:bCs/>
+          <w:color w:val="7F7F7F" w:themeColor="text1" w:themeTint="80"/>
+          <w:sz w:val="20"/>
+          <w:szCs w:val="20"/>
+        </w:rPr>
+        <w:t>One part of this was create the scene for the ethic generator</w:t>
+      </w:r>
+      <w:r>
+        <w:rPr>
+          <w:rFonts w:ascii="Arial" w:hAnsi="Arial" w:cs="Arial"/>
+          <w:b/>
+          <w:bCs/>
+          <w:color w:val="7F7F7F" w:themeColor="text1" w:themeTint="80"/>
+          <w:sz w:val="20"/>
+          <w:szCs w:val="20"/>
+        </w:rPr>
+        <w:t xml:space="preserve">, of which characters that are created could be embedded upon. Using </w:t>
+      </w:r>
+      <w:r>
+        <w:rPr>
+          <w:rFonts w:ascii="Arial" w:hAnsi="Arial" w:cs="Arial"/>
+          <w:b/>
+          <w:bCs/>
+          <w:color w:val="7F7F7F" w:themeColor="text1" w:themeTint="80"/>
+          <w:sz w:val="20"/>
+          <w:szCs w:val="20"/>
+        </w:rPr>
+        <w:t>background skills of Blender we created module</w:t>
+      </w:r>
+      <w:r>
+        <w:rPr>
+          <w:rFonts w:ascii="Arial" w:hAnsi="Arial" w:cs="Arial"/>
+          <w:b/>
+          <w:bCs/>
+          <w:color w:val="7F7F7F" w:themeColor="text1" w:themeTint="80"/>
+          <w:sz w:val="20"/>
+          <w:szCs w:val="20"/>
+        </w:rPr>
+        <w:t>s</w:t>
+      </w:r>
+      <w:r>
+        <w:rPr>
+          <w:rFonts w:ascii="Arial" w:hAnsi="Arial" w:cs="Arial"/>
+          <w:b/>
+          <w:bCs/>
+          <w:color w:val="7F7F7F" w:themeColor="text1" w:themeTint="80"/>
+          <w:sz w:val="20"/>
+          <w:szCs w:val="20"/>
+        </w:rPr>
+        <w:t xml:space="preserve"> within a sc</w:t>
+      </w:r>
+      <w:r>
+        <w:rPr>
+          <w:rFonts w:ascii="Arial" w:hAnsi="Arial" w:cs="Arial"/>
+          <w:b/>
+          <w:bCs/>
+          <w:color w:val="7F7F7F" w:themeColor="text1" w:themeTint="80"/>
+          <w:sz w:val="20"/>
+          <w:szCs w:val="20"/>
+        </w:rPr>
+        <w:t xml:space="preserve">ulpted landscape, which </w:t>
+      </w:r>
     </w:p>
     <w:p>
       <w:pPr>
@@ -3469,234 +3530,375 @@
         <w:t>HTML Structure</w:t>
       </w:r>
     </w:p>
-    <w:p/>
-    <w:p>
-      <w:pPr>
-        <w:pStyle w:val="Heading2"/>
-        <w:rPr>
-          <w:rFonts w:ascii="Arial" w:hAnsi="Arial" w:cs="Arial"/>
-          <w:b/>
-          <w:bCs/>
-          <w:color w:val="AEAAAA" w:themeColor="background2" w:themeShade="BF"/>
-          <w:sz w:val="24"/>
-          <w:szCs w:val="24"/>
-        </w:rPr>
-      </w:pPr>
-      <w:r>
-        <w:rPr>
-          <w:rFonts w:ascii="Arial" w:hAnsi="Arial" w:cs="Arial"/>
-          <w:b/>
-          <w:bCs/>
-          <w:color w:val="AEAAAA" w:themeColor="background2" w:themeShade="BF"/>
-          <w:sz w:val="24"/>
-          <w:szCs w:val="24"/>
-        </w:rPr>
-        <w:t xml:space="preserve">Scenario </w:t>
-      </w:r>
-      <w:r>
-        <w:rPr>
-          <w:rFonts w:ascii="Arial" w:hAnsi="Arial" w:cs="Arial"/>
-          <w:b/>
-          <w:bCs/>
-          <w:color w:val="AEAAAA" w:themeColor="background2" w:themeShade="BF"/>
-          <w:sz w:val="24"/>
-          <w:szCs w:val="24"/>
-        </w:rPr>
-        <w:t>Generator</w:t>
-      </w:r>
-    </w:p>
-    <w:p/>
-    <w:p>
-      <w:pPr>
-        <w:pStyle w:val="Heading2"/>
-        <w:rPr>
-          <w:rFonts w:ascii="Arial" w:hAnsi="Arial" w:cs="Arial"/>
-          <w:b/>
-          <w:bCs/>
-          <w:color w:val="AEAAAA" w:themeColor="background2" w:themeShade="BF"/>
-          <w:sz w:val="24"/>
-          <w:szCs w:val="24"/>
-        </w:rPr>
-      </w:pPr>
-      <w:r>
-        <w:rPr>
-          <w:rFonts w:ascii="Arial" w:hAnsi="Arial" w:cs="Arial"/>
-          <w:b/>
-          <w:bCs/>
-          <w:color w:val="AEAAAA" w:themeColor="background2" w:themeShade="BF"/>
-          <w:sz w:val="24"/>
-          <w:szCs w:val="24"/>
-        </w:rPr>
-        <w:t>Image Creation</w:t>
-      </w:r>
-    </w:p>
-    <w:p/>
-    <w:p>
-      <w:pPr>
-        <w:pStyle w:val="Heading2"/>
-        <w:rPr>
-          <w:rFonts w:ascii="Arial" w:hAnsi="Arial" w:cs="Arial"/>
-          <w:b/>
-          <w:bCs/>
-          <w:color w:val="AEAAAA" w:themeColor="background2" w:themeShade="BF"/>
-          <w:sz w:val="24"/>
-          <w:szCs w:val="24"/>
-        </w:rPr>
-      </w:pPr>
-      <w:r>
-        <w:rPr>
-          <w:rFonts w:ascii="Arial" w:hAnsi="Arial" w:cs="Arial"/>
-          <w:b/>
-          <w:bCs/>
-          <w:color w:val="AEAAAA" w:themeColor="background2" w:themeShade="BF"/>
-          <w:sz w:val="24"/>
-          <w:szCs w:val="24"/>
-        </w:rPr>
-        <w:t>Mapping Image’s to Scenarios</w:t>
-      </w:r>
-    </w:p>
-    <w:p/>
-    <w:p>
-      <w:pPr>
-        <w:pStyle w:val="Heading2"/>
-        <w:rPr>
-          <w:rFonts w:ascii="Arial" w:hAnsi="Arial" w:cs="Arial"/>
-          <w:b/>
-          <w:bCs/>
-          <w:color w:val="AEAAAA" w:themeColor="background2" w:themeShade="BF"/>
-          <w:sz w:val="24"/>
-          <w:szCs w:val="24"/>
-        </w:rPr>
-      </w:pPr>
-      <w:r>
-        <w:rPr>
-          <w:rFonts w:ascii="Arial" w:hAnsi="Arial" w:cs="Arial"/>
-          <w:b/>
-          <w:bCs/>
-          <w:color w:val="AEAAAA" w:themeColor="background2" w:themeShade="BF"/>
-          <w:sz w:val="24"/>
-          <w:szCs w:val="24"/>
-        </w:rPr>
-        <w:t xml:space="preserve">Index and Database </w:t>
-      </w:r>
-      <w:r>
-        <w:rPr>
-          <w:rFonts w:ascii="Arial" w:hAnsi="Arial" w:cs="Arial"/>
-          <w:b/>
-          <w:bCs/>
-          <w:color w:val="AEAAAA" w:themeColor="background2" w:themeShade="BF"/>
-          <w:sz w:val="24"/>
-          <w:szCs w:val="24"/>
-        </w:rPr>
-        <w:t>(Kieran)</w:t>
-      </w:r>
-    </w:p>
-    <w:p>
-      <w:pPr>
-        <w:pStyle w:val="Heading2"/>
-        <w:rPr>
-          <w:rFonts w:ascii="Arial" w:hAnsi="Arial" w:cs="Arial"/>
-          <w:b/>
-          <w:bCs/>
-          <w:color w:val="AEAAAA" w:themeColor="background2" w:themeShade="BF"/>
-          <w:sz w:val="24"/>
-          <w:szCs w:val="24"/>
-        </w:rPr>
-      </w:pPr>
-    </w:p>
-    <w:p>
-      <w:pPr>
-        <w:pStyle w:val="Heading2"/>
-        <w:rPr>
-          <w:rFonts w:ascii="Arial" w:hAnsi="Arial" w:cs="Arial"/>
-          <w:b/>
-          <w:bCs/>
-          <w:color w:val="AEAAAA" w:themeColor="background2" w:themeShade="BF"/>
-          <w:sz w:val="24"/>
-          <w:szCs w:val="24"/>
-        </w:rPr>
-      </w:pPr>
-      <w:r>
-        <w:rPr>
-          <w:rFonts w:ascii="Arial" w:hAnsi="Arial" w:cs="Arial"/>
-          <w:b/>
-          <w:bCs/>
-          <w:color w:val="AEAAAA" w:themeColor="background2" w:themeShade="BF"/>
-          <w:sz w:val="24"/>
-          <w:szCs w:val="24"/>
-        </w:rPr>
-        <w:t>User ID’s and Result Production</w:t>
-      </w:r>
-    </w:p>
-    <w:p>
-      <w:pPr>
-        <w:pStyle w:val="Heading2"/>
-        <w:rPr>
-          <w:rFonts w:ascii="Arial" w:hAnsi="Arial" w:cs="Arial"/>
-          <w:b/>
-          <w:bCs/>
-          <w:color w:val="AEAAAA" w:themeColor="background2" w:themeShade="BF"/>
-          <w:sz w:val="24"/>
-          <w:szCs w:val="24"/>
-        </w:rPr>
-      </w:pPr>
-    </w:p>
-    <w:p>
-      <w:pPr>
-        <w:pStyle w:val="Heading2"/>
-        <w:rPr>
-          <w:rFonts w:ascii="Arial" w:hAnsi="Arial" w:cs="Arial"/>
-          <w:b/>
-          <w:bCs/>
-          <w:color w:val="AEAAAA" w:themeColor="background2" w:themeShade="BF"/>
-          <w:sz w:val="24"/>
-          <w:szCs w:val="24"/>
-        </w:rPr>
-      </w:pPr>
-      <w:r>
-        <w:rPr>
-          <w:rFonts w:ascii="Arial" w:hAnsi="Arial" w:cs="Arial"/>
-          <w:b/>
-          <w:bCs/>
-          <w:color w:val="AEAAAA" w:themeColor="background2" w:themeShade="BF"/>
-          <w:sz w:val="24"/>
-          <w:szCs w:val="24"/>
-        </w:rPr>
-        <w:t>Logic???</w:t>
-      </w:r>
-    </w:p>
-    <w:p/>
-    <w:p>
-      <w:pPr>
-        <w:pStyle w:val="Heading2"/>
-        <w:rPr>
-          <w:rFonts w:ascii="Arial" w:hAnsi="Arial" w:cs="Arial"/>
-          <w:b/>
-          <w:bCs/>
-          <w:color w:val="AEAAAA" w:themeColor="background2" w:themeShade="BF"/>
-          <w:sz w:val="24"/>
-          <w:szCs w:val="24"/>
-        </w:rPr>
-      </w:pPr>
-      <w:r>
-        <w:rPr>
-          <w:rFonts w:ascii="Arial" w:hAnsi="Arial" w:cs="Arial"/>
-          <w:b/>
-          <w:bCs/>
-          <w:color w:val="AEAAAA" w:themeColor="background2" w:themeShade="BF"/>
-          <w:sz w:val="24"/>
-          <w:szCs w:val="24"/>
-        </w:rPr>
-        <w:lastRenderedPageBreak/>
-        <w:t>Ethical Conclusion (IB)</w:t>
-      </w:r>
-    </w:p>
-    <w:p/>
-    <w:p/>
-    <w:p>
+    <w:p>
+      <w:pPr>
+        <w:jc w:val="both"/>
+      </w:pPr>
+      <w:r>
+        <w:t xml:space="preserve">Once planning had been completed it was time to </w:t>
+      </w:r>
+      <w:r>
+        <w:t xml:space="preserve">move onto </w:t>
+      </w:r>
+      <w:r>
+        <w:t xml:space="preserve">piecing each part of the </w:t>
+      </w:r>
+      <w:r>
+        <w:t xml:space="preserve">project together. This was to start from forming a basic html page </w:t>
+      </w:r>
+      <w:r>
+        <w:t>that had preset, hard coded scenarios</w:t>
+      </w:r>
+      <w:r>
+        <w:t xml:space="preserve">, so we could visualize </w:t>
+      </w:r>
+      <w:r>
+        <w:t>our end goal.</w:t>
+      </w:r>
+      <w:r>
+        <w:t xml:space="preserve"> </w:t>
+      </w:r>
+      <w:r>
+        <w:t xml:space="preserve">These were </w:t>
+      </w:r>
+      <w:r>
+        <w:t>presented with a ge</w:t>
+      </w:r>
       <w:bookmarkStart w:id="18" w:name="_GoBack"/>
       <w:bookmarkEnd w:id="18"/>
-    </w:p>
+      <w:r>
+        <w:t xml:space="preserve">When the structure was agreed upon we </w:t>
+      </w:r>
+      <w:r>
+        <w:t>added in the scenario generator instead of having hard coded options.</w:t>
+      </w:r>
+      <w:r>
+        <w:t xml:space="preserve"> This would </w:t>
+      </w:r>
+      <w:r>
+        <w:t>initially</w:t>
+      </w:r>
+      <w:r>
+        <w:t xml:space="preserve"> allow</w:t>
+      </w:r>
+      <w:r>
+        <w:t xml:space="preserve"> </w:t>
+      </w:r>
+      <w:r>
+        <w:t>the generator to work on basic functionality</w:t>
+      </w:r>
+      <w:r>
+        <w:t xml:space="preserve"> so we could option an understanding </w:t>
+      </w:r>
+      <w:r>
+        <w:t xml:space="preserve">of further areas of development. Use of CSS and JavaScript </w:t>
+      </w:r>
+      <w:r>
+        <w:t xml:space="preserve">styled the page in terms of positioning (overlaying images) </w:t>
+      </w:r>
+      <w:r>
+        <w:t>and having specific formatted navigatio</w:t>
+      </w:r>
+      <w:r>
+        <w:t>n bars.</w:t>
+      </w:r>
+    </w:p>
+    <w:p>
+      <w:pPr>
+        <w:pStyle w:val="Heading2"/>
+        <w:rPr>
+          <w:rFonts w:ascii="Arial" w:hAnsi="Arial" w:cs="Arial"/>
+          <w:b/>
+          <w:bCs/>
+          <w:color w:val="AEAAAA" w:themeColor="background2" w:themeShade="BF"/>
+          <w:sz w:val="24"/>
+          <w:szCs w:val="24"/>
+        </w:rPr>
+      </w:pPr>
+      <w:r>
+        <w:rPr>
+          <w:rFonts w:ascii="Arial" w:hAnsi="Arial" w:cs="Arial"/>
+          <w:b/>
+          <w:bCs/>
+          <w:color w:val="AEAAAA" w:themeColor="background2" w:themeShade="BF"/>
+          <w:sz w:val="24"/>
+          <w:szCs w:val="24"/>
+        </w:rPr>
+        <w:t xml:space="preserve">Scenario </w:t>
+      </w:r>
+      <w:r>
+        <w:rPr>
+          <w:rFonts w:ascii="Arial" w:hAnsi="Arial" w:cs="Arial"/>
+          <w:b/>
+          <w:bCs/>
+          <w:color w:val="AEAAAA" w:themeColor="background2" w:themeShade="BF"/>
+          <w:sz w:val="24"/>
+          <w:szCs w:val="24"/>
+        </w:rPr>
+        <w:t>Generator</w:t>
+      </w:r>
+    </w:p>
+    <w:p>
+      <w:r>
+        <w:t>This was a fund</w:t>
+      </w:r>
+      <w:r>
+        <w:t xml:space="preserve">amental part of our project as we needed </w:t>
+      </w:r>
+    </w:p>
+    <w:p>
+      <w:pPr>
+        <w:pStyle w:val="Heading2"/>
+        <w:rPr>
+          <w:rFonts w:ascii="Arial" w:hAnsi="Arial" w:cs="Arial"/>
+          <w:b/>
+          <w:bCs/>
+          <w:color w:val="AEAAAA" w:themeColor="background2" w:themeShade="BF"/>
+          <w:sz w:val="24"/>
+          <w:szCs w:val="24"/>
+        </w:rPr>
+      </w:pPr>
+      <w:r>
+        <w:rPr>
+          <w:rFonts w:ascii="Arial" w:hAnsi="Arial" w:cs="Arial"/>
+          <w:b/>
+          <w:bCs/>
+          <w:color w:val="AEAAAA" w:themeColor="background2" w:themeShade="BF"/>
+          <w:sz w:val="24"/>
+          <w:szCs w:val="24"/>
+        </w:rPr>
+        <w:t>Image Creation</w:t>
+      </w:r>
+    </w:p>
+    <w:p/>
+    <w:p>
+      <w:pPr>
+        <w:pStyle w:val="Heading2"/>
+        <w:rPr>
+          <w:rFonts w:ascii="Arial" w:hAnsi="Arial" w:cs="Arial"/>
+          <w:b/>
+          <w:bCs/>
+          <w:color w:val="AEAAAA" w:themeColor="background2" w:themeShade="BF"/>
+          <w:sz w:val="24"/>
+          <w:szCs w:val="24"/>
+        </w:rPr>
+      </w:pPr>
+      <w:r>
+        <w:rPr>
+          <w:rFonts w:ascii="Arial" w:hAnsi="Arial" w:cs="Arial"/>
+          <w:b/>
+          <w:bCs/>
+          <w:color w:val="AEAAAA" w:themeColor="background2" w:themeShade="BF"/>
+          <w:sz w:val="24"/>
+          <w:szCs w:val="24"/>
+        </w:rPr>
+        <w:lastRenderedPageBreak/>
+        <w:t>Mapping Image’s to Scenarios</w:t>
+      </w:r>
+    </w:p>
+    <w:p>
+      <w:pPr>
+        <w:jc w:val="both"/>
+      </w:pPr>
+      <w:r>
+        <w:t xml:space="preserve">The hardest part once the images had all been made for each character (26) </w:t>
+      </w:r>
+      <w:r>
+        <w:t xml:space="preserve">and scenarios </w:t>
+      </w:r>
+      <w:r>
+        <w:t>generating randomly after each selection was being able to map the images that corresp</w:t>
+      </w:r>
+      <w:r>
+        <w:t xml:space="preserve">onded to the randomly generated character. </w:t>
+      </w:r>
+      <w:r>
+        <w:t xml:space="preserve">Through creating a ‘scene’ using </w:t>
+      </w:r>
+      <w:r>
+        <w:t>jQuery on the generator page</w:t>
+      </w:r>
+      <w:r>
+        <w:t xml:space="preserve"> </w:t>
+      </w:r>
+      <w:r>
+        <w:t xml:space="preserve">that links to </w:t>
+      </w:r>
+      <w:r>
+        <w:t xml:space="preserve">the main index.js and external database we could append selected </w:t>
+      </w:r>
+      <w:r>
+        <w:t>characters from the general with the ID referring to them. However</w:t>
+      </w:r>
+      <w:r>
+        <w:t>,</w:t>
+      </w:r>
+      <w:r>
+        <w:t xml:space="preserve"> to use this in CSS we ha</w:t>
+      </w:r>
+      <w:r>
+        <w:t>d</w:t>
+      </w:r>
+      <w:r>
+        <w:t xml:space="preserve"> to style each character separately as we didn’t </w:t>
+      </w:r>
+      <w:r>
+        <w:t xml:space="preserve">know </w:t>
+      </w:r>
+      <w:r>
+        <w:t xml:space="preserve">which character would </w:t>
+      </w:r>
+      <w:r>
+        <w:t>appear in each scenario</w:t>
+      </w:r>
+      <w:r>
+        <w:t xml:space="preserve">. This took a reasonable about of time </w:t>
+      </w:r>
+      <w:r>
+        <w:t>due to aligning each character perfectly on their respective side of the road.</w:t>
+      </w:r>
+      <w:r>
+        <w:t xml:space="preserve"> </w:t>
+      </w:r>
+    </w:p>
+    <w:p/>
+    <w:p>
+      <w:pPr>
+        <w:pStyle w:val="Heading2"/>
+        <w:rPr>
+          <w:rFonts w:ascii="Arial" w:hAnsi="Arial" w:cs="Arial"/>
+          <w:b/>
+          <w:bCs/>
+          <w:color w:val="AEAAAA" w:themeColor="background2" w:themeShade="BF"/>
+          <w:sz w:val="24"/>
+          <w:szCs w:val="24"/>
+        </w:rPr>
+      </w:pPr>
+      <w:r>
+        <w:rPr>
+          <w:rFonts w:ascii="Arial" w:hAnsi="Arial" w:cs="Arial"/>
+          <w:b/>
+          <w:bCs/>
+          <w:color w:val="AEAAAA" w:themeColor="background2" w:themeShade="BF"/>
+          <w:sz w:val="24"/>
+          <w:szCs w:val="24"/>
+        </w:rPr>
+        <w:t xml:space="preserve">Index and Database </w:t>
+      </w:r>
+      <w:r>
+        <w:rPr>
+          <w:rFonts w:ascii="Arial" w:hAnsi="Arial" w:cs="Arial"/>
+          <w:b/>
+          <w:bCs/>
+          <w:color w:val="AEAAAA" w:themeColor="background2" w:themeShade="BF"/>
+          <w:sz w:val="24"/>
+          <w:szCs w:val="24"/>
+        </w:rPr>
+        <w:t>(Kieran)</w:t>
+      </w:r>
+    </w:p>
+    <w:p>
+      <w:pPr>
+        <w:pStyle w:val="Heading2"/>
+        <w:rPr>
+          <w:rFonts w:ascii="Arial" w:hAnsi="Arial" w:cs="Arial"/>
+          <w:b/>
+          <w:bCs/>
+          <w:color w:val="AEAAAA" w:themeColor="background2" w:themeShade="BF"/>
+          <w:sz w:val="24"/>
+          <w:szCs w:val="24"/>
+        </w:rPr>
+      </w:pPr>
+    </w:p>
+    <w:p>
+      <w:pPr>
+        <w:pStyle w:val="Heading2"/>
+        <w:rPr>
+          <w:rFonts w:ascii="Arial" w:hAnsi="Arial" w:cs="Arial"/>
+          <w:b/>
+          <w:bCs/>
+          <w:color w:val="AEAAAA" w:themeColor="background2" w:themeShade="BF"/>
+          <w:sz w:val="24"/>
+          <w:szCs w:val="24"/>
+        </w:rPr>
+      </w:pPr>
+      <w:r>
+        <w:rPr>
+          <w:rFonts w:ascii="Arial" w:hAnsi="Arial" w:cs="Arial"/>
+          <w:b/>
+          <w:bCs/>
+          <w:color w:val="AEAAAA" w:themeColor="background2" w:themeShade="BF"/>
+          <w:sz w:val="24"/>
+          <w:szCs w:val="24"/>
+        </w:rPr>
+        <w:t>User ID’s and Result Production</w:t>
+      </w:r>
+    </w:p>
+    <w:p>
+      <w:pPr>
+        <w:pStyle w:val="Heading2"/>
+        <w:rPr>
+          <w:rFonts w:ascii="Arial" w:hAnsi="Arial" w:cs="Arial"/>
+          <w:b/>
+          <w:bCs/>
+          <w:color w:val="AEAAAA" w:themeColor="background2" w:themeShade="BF"/>
+          <w:sz w:val="24"/>
+          <w:szCs w:val="24"/>
+        </w:rPr>
+      </w:pPr>
+    </w:p>
+    <w:p>
+      <w:pPr>
+        <w:pStyle w:val="Heading2"/>
+        <w:rPr>
+          <w:rFonts w:ascii="Arial" w:hAnsi="Arial" w:cs="Arial"/>
+          <w:b/>
+          <w:bCs/>
+          <w:color w:val="AEAAAA" w:themeColor="background2" w:themeShade="BF"/>
+          <w:sz w:val="24"/>
+          <w:szCs w:val="24"/>
+        </w:rPr>
+      </w:pPr>
+      <w:r>
+        <w:rPr>
+          <w:rFonts w:ascii="Arial" w:hAnsi="Arial" w:cs="Arial"/>
+          <w:b/>
+          <w:bCs/>
+          <w:color w:val="AEAAAA" w:themeColor="background2" w:themeShade="BF"/>
+          <w:sz w:val="24"/>
+          <w:szCs w:val="24"/>
+        </w:rPr>
+        <w:t>Logic???</w:t>
+      </w:r>
+    </w:p>
+    <w:p/>
+    <w:p>
+      <w:pPr>
+        <w:pStyle w:val="Heading2"/>
+        <w:rPr>
+          <w:rFonts w:ascii="Arial" w:hAnsi="Arial" w:cs="Arial"/>
+          <w:b/>
+          <w:bCs/>
+          <w:color w:val="AEAAAA" w:themeColor="background2" w:themeShade="BF"/>
+          <w:sz w:val="24"/>
+          <w:szCs w:val="24"/>
+        </w:rPr>
+      </w:pPr>
+      <w:r>
+        <w:rPr>
+          <w:rFonts w:ascii="Arial" w:hAnsi="Arial" w:cs="Arial"/>
+          <w:b/>
+          <w:bCs/>
+          <w:color w:val="AEAAAA" w:themeColor="background2" w:themeShade="BF"/>
+          <w:sz w:val="24"/>
+          <w:szCs w:val="24"/>
+        </w:rPr>
+        <w:t>Ethical Conclusion (IB)</w:t>
+      </w:r>
+    </w:p>
+    <w:p/>
+    <w:p/>
+    <w:p/>
     <w:p/>
     <w:p/>
     <w:p/>
@@ -3744,7 +3946,6 @@
           <w:sz w:val="36"/>
           <w:szCs w:val="36"/>
         </w:rPr>
-        <w:lastRenderedPageBreak/>
         <w:t>7 Evaluation</w:t>
       </w:r>
       <w:bookmarkEnd w:id="19"/>
@@ -5144,7 +5345,7 @@
 </file>
 
 <file path=customXml/itemProps1.xml><?xml version="1.0" encoding="utf-8"?>
-<ds:datastoreItem xmlns:ds="http://schemas.openxmlformats.org/officeDocument/2006/customXml" ds:itemID="{0E56C2C5-D323-4F55-904A-F86718240D30}">
+<ds:datastoreItem xmlns:ds="http://schemas.openxmlformats.org/officeDocument/2006/customXml" ds:itemID="{1B184683-1971-45F6-B98A-886A657D4147}">
   <ds:schemaRefs>
     <ds:schemaRef ds:uri="http://schemas.openxmlformats.org/officeDocument/2006/bibliography"/>
   </ds:schemaRefs>

</xml_diff>